<commit_message>
Work on SPIE2017 paper
</commit_message>
<xml_diff>
--- a/SPIE2017/SPIE2017FullPaper_WorkingCopy.docx
+++ b/SPIE2017/SPIE2017FullPaper_WorkingCopy.docx
@@ -1,6 +1,6 @@
 
 <file path=word/document.xml><?xml version="1.0" encoding="utf-8"?>
-<w:document xmlns:wpc="http://schemas.microsoft.com/office/word/2010/wordprocessingCanvas" xmlns:cx="http://schemas.microsoft.com/office/drawing/2014/chartex" xmlns:mc="http://schemas.openxmlformats.org/markup-compatibility/2006" xmlns:o="urn:schemas-microsoft-com:office:office" xmlns:r="http://schemas.openxmlformats.org/officeDocument/2006/relationships" xmlns:m="http://schemas.openxmlformats.org/officeDocument/2006/math" xmlns:v="urn:schemas-microsoft-com:vml" xmlns:wp14="http://schemas.microsoft.com/office/word/2010/wordprocessingDrawing" xmlns:wp="http://schemas.openxmlformats.org/drawingml/2006/wordprocessingDrawing" xmlns:w10="urn:schemas-microsoft-com:office:word" xmlns:w="http://schemas.openxmlformats.org/wordprocessingml/2006/main" xmlns:w14="http://schemas.microsoft.com/office/word/2010/wordml" xmlns:w15="http://schemas.microsoft.com/office/word/2012/wordml" xmlns:w16se="http://schemas.microsoft.com/office/word/2015/wordml/symex" xmlns:wpg="http://schemas.microsoft.com/office/word/2010/wordprocessingGroup" xmlns:wpi="http://schemas.microsoft.com/office/word/2010/wordprocessingInk" xmlns:wne="http://schemas.microsoft.com/office/word/2006/wordml" xmlns:wps="http://schemas.microsoft.com/office/word/2010/wordprocessingShape" mc:Ignorable="w14 w15 w16se wp14">
+<w:document xmlns:wpc="http://schemas.microsoft.com/office/word/2010/wordprocessingCanvas" xmlns:mc="http://schemas.openxmlformats.org/markup-compatibility/2006" xmlns:o="urn:schemas-microsoft-com:office:office" xmlns:r="http://schemas.openxmlformats.org/officeDocument/2006/relationships" xmlns:m="http://schemas.openxmlformats.org/officeDocument/2006/math" xmlns:v="urn:schemas-microsoft-com:vml" xmlns:wp14="http://schemas.microsoft.com/office/word/2010/wordprocessingDrawing" xmlns:wp="http://schemas.openxmlformats.org/drawingml/2006/wordprocessingDrawing" xmlns:w10="urn:schemas-microsoft-com:office:word" xmlns:w="http://schemas.openxmlformats.org/wordprocessingml/2006/main" xmlns:w14="http://schemas.microsoft.com/office/word/2010/wordml" xmlns:w15="http://schemas.microsoft.com/office/word/2012/wordml" xmlns:wpg="http://schemas.microsoft.com/office/word/2010/wordprocessingGroup" xmlns:wpi="http://schemas.microsoft.com/office/word/2010/wordprocessingInk" xmlns:wne="http://schemas.microsoft.com/office/word/2006/wordml" xmlns:wps="http://schemas.microsoft.com/office/word/2010/wordprocessingShape" mc:Ignorable="w14 w15 wp14">
   <w:body>
     <w:p>
       <w:pPr>
@@ -98,7 +98,21 @@
         <w:rPr>
           <w:rFonts w:cs="Times New Roman"/>
         </w:rPr>
-        <w:t>, Parvin Mousavi</w:t>
+        <w:t xml:space="preserve">, </w:t>
+      </w:r>
+      <w:proofErr w:type="spellStart"/>
+      <w:r>
+        <w:rPr>
+          <w:rFonts w:cs="Times New Roman"/>
+        </w:rPr>
+        <w:t>Parvin</w:t>
+      </w:r>
+      <w:proofErr w:type="spellEnd"/>
+      <w:r>
+        <w:rPr>
+          <w:rFonts w:cs="Times New Roman"/>
+        </w:rPr>
+        <w:t xml:space="preserve"> Mousavi</w:t>
       </w:r>
       <w:r>
         <w:rPr>
@@ -118,8 +132,17 @@
           <w:rFonts w:cs="Times New Roman"/>
           <w:vertAlign w:val="superscript"/>
         </w:rPr>
-        <w:t>1,3</w:t>
-      </w:r>
+        <w:t>1</w:t>
+      </w:r>
+      <w:proofErr w:type="gramStart"/>
+      <w:r>
+        <w:rPr>
+          <w:rFonts w:cs="Times New Roman"/>
+          <w:vertAlign w:val="superscript"/>
+        </w:rPr>
+        <w:t>,3</w:t>
+      </w:r>
+      <w:proofErr w:type="gramEnd"/>
       <w:r>
         <w:rPr>
           <w:rFonts w:cs="Times New Roman"/>
@@ -327,7 +350,21 @@
         <w:rPr>
           <w:rFonts w:cs="Times New Roman"/>
         </w:rPr>
-        <w:t xml:space="preserve">Visual inspection revealed accurate rendering of the scoliotic spine. Notable misalignments occurred mainly in the anterior-posterior direction at the first and last vertebra, which is immaterial for scoliosis quantification. The average Hausdorff distance computed for 4 patients was 2.4 mm. </w:t>
+        <w:t xml:space="preserve">Visual inspection revealed accurate rendering of the scoliotic spine. Notable misalignments occurred mainly in the anterior-posterior direction at the first and last vertebra, which is immaterial for scoliosis quantification. The average </w:t>
+      </w:r>
+      <w:proofErr w:type="spellStart"/>
+      <w:r>
+        <w:rPr>
+          <w:rFonts w:cs="Times New Roman"/>
+        </w:rPr>
+        <w:t>Hausdorff</w:t>
+      </w:r>
+      <w:proofErr w:type="spellEnd"/>
+      <w:r>
+        <w:rPr>
+          <w:rFonts w:cs="Times New Roman"/>
+        </w:rPr>
+        <w:t xml:space="preserve"> distance computed for 4 patients was 2.4 mm. </w:t>
       </w:r>
       <w:r>
         <w:rPr>
@@ -390,23 +427,15 @@
     </w:p>
     <w:p>
       <w:pPr>
-        <w:jc w:val="center"/>
-        <w:rPr>
-          <w:rFonts w:cs="Times New Roman"/>
-          <w:b/>
-        </w:rPr>
-      </w:pPr>
-      <w:r>
-        <w:rPr>
-          <w:rFonts w:cs="Times New Roman"/>
-          <w:b/>
-        </w:rPr>
-        <w:lastRenderedPageBreak/>
-        <w:t>1 Introduction</w:t>
+        <w:pStyle w:val="Heading1"/>
+      </w:pPr>
+      <w:r>
+        <w:t>INTRODUCTION</w:t>
       </w:r>
     </w:p>
     <w:p>
       <w:pPr>
+        <w:spacing w:line="276" w:lineRule="auto"/>
         <w:rPr>
           <w:rFonts w:cs="Times New Roman"/>
         </w:rPr>
@@ -476,7 +505,19 @@
         <w:rPr>
           <w:rFonts w:cs="Times New Roman"/>
         </w:rPr>
-        <w:t>Once scoliosis is detected, continued monitoring and quantification is required to ensure that it’s progression is met with the appropriate treatment. Continued observation is required for Cobb angles less than 20</w:t>
+        <w:t>Once scoliosis is detected, continued monitoring and quantificatio</w:t>
+      </w:r>
+      <w:r>
+        <w:rPr>
+          <w:rFonts w:cs="Times New Roman"/>
+        </w:rPr>
+        <w:t>n is required to ensure that it</w:t>
+      </w:r>
+      <w:r>
+        <w:rPr>
+          <w:rFonts w:cs="Times New Roman"/>
+        </w:rPr>
+        <w:t>s progression is met with the appropriate treatment. Continued observation is required for Cobb angles less than 20</w:t>
       </w:r>
       <w:r>
         <w:rPr>
@@ -533,6 +574,7 @@
     </w:p>
     <w:p>
       <w:pPr>
+        <w:spacing w:line="276" w:lineRule="auto"/>
         <w:rPr>
           <w:rFonts w:cs="Times New Roman"/>
         </w:rPr>
@@ -631,6 +673,7 @@
     <w:p>
       <w:pPr>
         <w:keepNext/>
+        <w:spacing w:line="276" w:lineRule="auto"/>
         <w:rPr>
           <w:rFonts w:cs="Times New Roman"/>
           <w:noProof/>
@@ -640,12 +683,442 @@
         <w:rPr>
           <w:rFonts w:cs="Times New Roman"/>
           <w:noProof/>
+          <w:lang w:val="en-CA" w:eastAsia="en-CA"/>
         </w:rPr>
         <w:lastRenderedPageBreak/>
         <mc:AlternateContent>
           <mc:Choice Requires="wpg">
             <w:drawing>
-              <wp:anchor distT="0" distB="0" distL="114300" distR="114300" simplePos="0" relativeHeight="251660288" behindDoc="1" locked="0" layoutInCell="1" allowOverlap="1">
+              <wp:anchor distT="0" distB="0" distL="114300" distR="114300" simplePos="0" relativeHeight="251666432" behindDoc="0" locked="0" layoutInCell="1" allowOverlap="1" wp14:anchorId="4AC70DAD" wp14:editId="51647353">
+                <wp:simplePos x="0" y="0"/>
+                <wp:positionH relativeFrom="column">
+                  <wp:posOffset>3578087</wp:posOffset>
+                </wp:positionH>
+                <wp:positionV relativeFrom="paragraph">
+                  <wp:posOffset>1979875</wp:posOffset>
+                </wp:positionV>
+                <wp:extent cx="2089785" cy="4555901"/>
+                <wp:effectExtent l="0" t="0" r="24765" b="16510"/>
+                <wp:wrapThrough wrapText="bothSides">
+                  <wp:wrapPolygon edited="0">
+                    <wp:start x="0" y="0"/>
+                    <wp:lineTo x="0" y="21588"/>
+                    <wp:lineTo x="21659" y="21588"/>
+                    <wp:lineTo x="21659" y="0"/>
+                    <wp:lineTo x="0" y="0"/>
+                  </wp:wrapPolygon>
+                </wp:wrapThrough>
+                <wp:docPr id="10" name="Group 10"/>
+                <wp:cNvGraphicFramePr/>
+                <a:graphic xmlns:a="http://schemas.openxmlformats.org/drawingml/2006/main">
+                  <a:graphicData uri="http://schemas.microsoft.com/office/word/2010/wordprocessingGroup">
+                    <wpg:wgp>
+                      <wpg:cNvGrpSpPr/>
+                      <wpg:grpSpPr>
+                        <a:xfrm>
+                          <a:off x="0" y="0"/>
+                          <a:ext cx="2089785" cy="4555901"/>
+                          <a:chOff x="55659" y="0"/>
+                          <a:chExt cx="2091193" cy="4603806"/>
+                        </a:xfrm>
+                      </wpg:grpSpPr>
+                      <wps:wsp>
+                        <wps:cNvPr id="7" name="Text Box 7"/>
+                        <wps:cNvSpPr txBox="1"/>
+                        <wps:spPr>
+                          <a:xfrm>
+                            <a:off x="190856" y="3934851"/>
+                            <a:ext cx="1821541" cy="645047"/>
+                          </a:xfrm>
+                          <a:prstGeom prst="rect">
+                            <a:avLst/>
+                          </a:prstGeom>
+                          <a:solidFill>
+                            <a:schemeClr val="lt1"/>
+                          </a:solidFill>
+                          <a:ln w="6350">
+                            <a:noFill/>
+                          </a:ln>
+                        </wps:spPr>
+                        <wps:txbx>
+                          <w:txbxContent>
+                            <w:p>
+                              <w:pPr>
+                                <w:pStyle w:val="Caption"/>
+                                <w:rPr>
+                                  <w:rFonts w:cs="Times New Roman"/>
+                                </w:rPr>
+                              </w:pPr>
+                              <w:bookmarkStart w:id="0" w:name="_Ref464135452"/>
+                              <w:r>
+                                <w:t xml:space="preserve">Figure </w:t>
+                              </w:r>
+                              <w:fldSimple w:instr=" SEQ Figure \* ARABIC ">
+                                <w:r>
+                                  <w:rPr>
+                                    <w:noProof/>
+                                  </w:rPr>
+                                  <w:t>2</w:t>
+                                </w:r>
+                              </w:fldSimple>
+                              <w:bookmarkEnd w:id="0"/>
+                              <w:r>
+                                <w:t>: Posterior view of s</w:t>
+                              </w:r>
+                              <w:r>
+                                <w:t xml:space="preserve">pine reconstructed from tracked </w:t>
+                              </w:r>
+                              <w:r>
+                                <w:t>ultrasound image sequence</w:t>
+                              </w:r>
+                              <w:r>
+                                <w:t>.</w:t>
+                              </w:r>
+                              <w:r>
+                                <w:rPr>
+                                  <w:noProof/>
+                                </w:rPr>
+                                <w:t xml:space="preserve"> </w:t>
+                              </w:r>
+                              <w:r>
+                                <w:rPr>
+                                  <w:noProof/>
+                                </w:rPr>
+                                <w:t>T</w:t>
+                              </w:r>
+                              <w:r>
+                                <w:rPr>
+                                  <w:noProof/>
+                                </w:rPr>
+                                <w:t>aken from [Zheng2015].</w:t>
+                              </w:r>
+                            </w:p>
+                            <w:p/>
+                          </w:txbxContent>
+                        </wps:txbx>
+                        <wps:bodyPr rot="0" spcFirstLastPara="0" vertOverflow="overflow" horzOverflow="overflow" vert="horz" wrap="square" lIns="91440" tIns="45720" rIns="91440" bIns="45720" numCol="1" spcCol="0" rtlCol="0" fromWordArt="0" anchor="t" anchorCtr="0" forceAA="0" compatLnSpc="1">
+                          <a:prstTxWarp prst="textNoShape">
+                            <a:avLst/>
+                          </a:prstTxWarp>
+                          <a:noAutofit/>
+                        </wps:bodyPr>
+                      </wps:wsp>
+                      <pic:pic xmlns:pic="http://schemas.openxmlformats.org/drawingml/2006/picture">
+                        <pic:nvPicPr>
+                          <pic:cNvPr id="8" name="Picture 8"/>
+                          <pic:cNvPicPr>
+                            <a:picLocks noChangeAspect="1"/>
+                          </pic:cNvPicPr>
+                        </pic:nvPicPr>
+                        <pic:blipFill>
+                          <a:blip r:embed="rId6" cstate="print">
+                            <a:extLst>
+                              <a:ext uri="{28A0092B-C50C-407E-A947-70E740481C1C}">
+                                <a14:useLocalDpi xmlns:a14="http://schemas.microsoft.com/office/drawing/2010/main" val="0"/>
+                              </a:ext>
+                            </a:extLst>
+                          </a:blip>
+                          <a:stretch>
+                            <a:fillRect/>
+                          </a:stretch>
+                        </pic:blipFill>
+                        <pic:spPr>
+                          <a:xfrm>
+                            <a:off x="206734" y="103367"/>
+                            <a:ext cx="1767840" cy="3863975"/>
+                          </a:xfrm>
+                          <a:prstGeom prst="rect">
+                            <a:avLst/>
+                          </a:prstGeom>
+                        </pic:spPr>
+                      </pic:pic>
+                      <wps:wsp>
+                        <wps:cNvPr id="9" name="Rectangle 9"/>
+                        <wps:cNvSpPr/>
+                        <wps:spPr>
+                          <a:xfrm>
+                            <a:off x="55659" y="0"/>
+                            <a:ext cx="2091193" cy="4603806"/>
+                          </a:xfrm>
+                          <a:prstGeom prst="rect">
+                            <a:avLst/>
+                          </a:prstGeom>
+                          <a:noFill/>
+                          <a:ln>
+                            <a:solidFill>
+                              <a:schemeClr val="tx1"/>
+                            </a:solidFill>
+                          </a:ln>
+                        </wps:spPr>
+                        <wps:style>
+                          <a:lnRef idx="2">
+                            <a:schemeClr val="accent1">
+                              <a:shade val="50000"/>
+                            </a:schemeClr>
+                          </a:lnRef>
+                          <a:fillRef idx="1">
+                            <a:schemeClr val="accent1"/>
+                          </a:fillRef>
+                          <a:effectRef idx="0">
+                            <a:schemeClr val="accent1"/>
+                          </a:effectRef>
+                          <a:fontRef idx="minor">
+                            <a:schemeClr val="lt1"/>
+                          </a:fontRef>
+                        </wps:style>
+                        <wps:bodyPr rot="0" spcFirstLastPara="0" vertOverflow="overflow" horzOverflow="overflow" vert="horz" wrap="square" lIns="91440" tIns="45720" rIns="91440" bIns="45720" numCol="1" spcCol="0" rtlCol="0" fromWordArt="0" anchor="ctr" anchorCtr="0" forceAA="0" compatLnSpc="1">
+                          <a:prstTxWarp prst="textNoShape">
+                            <a:avLst/>
+                          </a:prstTxWarp>
+                          <a:noAutofit/>
+                        </wps:bodyPr>
+                      </wps:wsp>
+                    </wpg:wgp>
+                  </a:graphicData>
+                </a:graphic>
+                <wp14:sizeRelH relativeFrom="margin">
+                  <wp14:pctWidth>0</wp14:pctWidth>
+                </wp14:sizeRelH>
+                <wp14:sizeRelV relativeFrom="margin">
+                  <wp14:pctHeight>0</wp14:pctHeight>
+                </wp14:sizeRelV>
+              </wp:anchor>
+            </w:drawing>
+          </mc:Choice>
+          <mc:Fallback>
+            <w:pict>
+              <v:group w14:anchorId="4AC70DAD" id="Group 10" o:spid="_x0000_s1026" style="position:absolute;left:0;text-align:left;margin-left:281.75pt;margin-top:155.9pt;width:164.55pt;height:358.75pt;z-index:251666432;mso-width-relative:margin;mso-height-relative:margin" coordorigin="556" coordsize="20911,46038" o:gfxdata="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">
+                <v:shapetype id="_x0000_t202" coordsize="21600,21600" o:spt="202" path="m,l,21600r21600,l21600,xe">
+                  <v:stroke joinstyle="miter"/>
+                  <v:path gradientshapeok="t" o:connecttype="rect"/>
+                </v:shapetype>
+                <v:shape id="Text Box 7" o:spid="_x0000_s1027" type="#_x0000_t202" style="position:absolute;left:1908;top:39348;width:18215;height:6450;visibility:visible;mso-wrap-style:square;v-text-anchor:top" o:gfxdata="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" fillcolor="white [3201]" stroked="f" strokeweight=".5pt">
+                  <v:textbox>
+                    <w:txbxContent>
+                      <w:p>
+                        <w:pPr>
+                          <w:pStyle w:val="Caption"/>
+                          <w:rPr>
+                            <w:rFonts w:cs="Times New Roman"/>
+                          </w:rPr>
+                        </w:pPr>
+                        <w:bookmarkStart w:id="1" w:name="_Ref464135452"/>
+                        <w:r>
+                          <w:t xml:space="preserve">Figure </w:t>
+                        </w:r>
+                        <w:fldSimple w:instr=" SEQ Figure \* ARABIC ">
+                          <w:r>
+                            <w:rPr>
+                              <w:noProof/>
+                            </w:rPr>
+                            <w:t>2</w:t>
+                          </w:r>
+                        </w:fldSimple>
+                        <w:bookmarkEnd w:id="1"/>
+                        <w:r>
+                          <w:t>: Posterior view of s</w:t>
+                        </w:r>
+                        <w:r>
+                          <w:t xml:space="preserve">pine reconstructed from tracked </w:t>
+                        </w:r>
+                        <w:r>
+                          <w:t>ultrasound image sequence</w:t>
+                        </w:r>
+                        <w:r>
+                          <w:t>.</w:t>
+                        </w:r>
+                        <w:r>
+                          <w:rPr>
+                            <w:noProof/>
+                          </w:rPr>
+                          <w:t xml:space="preserve"> </w:t>
+                        </w:r>
+                        <w:r>
+                          <w:rPr>
+                            <w:noProof/>
+                          </w:rPr>
+                          <w:t>T</w:t>
+                        </w:r>
+                        <w:r>
+                          <w:rPr>
+                            <w:noProof/>
+                          </w:rPr>
+                          <w:t>aken from [Zheng2015].</w:t>
+                        </w:r>
+                      </w:p>
+                      <w:p/>
+                    </w:txbxContent>
+                  </v:textbox>
+                </v:shape>
+                <v:shapetype id="_x0000_t75" coordsize="21600,21600" o:spt="75" o:preferrelative="t" path="m@4@5l@4@11@9@11@9@5xe" filled="f" stroked="f">
+                  <v:stroke joinstyle="miter"/>
+                  <v:formulas>
+                    <v:f eqn="if lineDrawn pixelLineWidth 0"/>
+                    <v:f eqn="sum @0 1 0"/>
+                    <v:f eqn="sum 0 0 @1"/>
+                    <v:f eqn="prod @2 1 2"/>
+                    <v:f eqn="prod @3 21600 pixelWidth"/>
+                    <v:f eqn="prod @3 21600 pixelHeight"/>
+                    <v:f eqn="sum @0 0 1"/>
+                    <v:f eqn="prod @6 1 2"/>
+                    <v:f eqn="prod @7 21600 pixelWidth"/>
+                    <v:f eqn="sum @8 21600 0"/>
+                    <v:f eqn="prod @7 21600 pixelHeight"/>
+                    <v:f eqn="sum @10 21600 0"/>
+                  </v:formulas>
+                  <v:path o:extrusionok="f" gradientshapeok="t" o:connecttype="rect"/>
+                  <o:lock v:ext="edit" aspectratio="t"/>
+                </v:shapetype>
+                <v:shape id="Picture 8" o:spid="_x0000_s1028" type="#_x0000_t75" style="position:absolute;left:2067;top:1033;width:17678;height:38640;visibility:visible;mso-wrap-style:square" o:gfxdata="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">
+                  <v:imagedata r:id="rId7" o:title=""/>
+                  <v:path arrowok="t"/>
+                </v:shape>
+                <v:rect id="Rectangle 9" o:spid="_x0000_s1029" style="position:absolute;left:556;width:20912;height:46038;visibility:visible;mso-wrap-style:square;v-text-anchor:middle" o:gfxdata="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" filled="f" strokecolor="black [3213]" strokeweight="1pt"/>
+                <w10:wrap type="through"/>
+              </v:group>
+            </w:pict>
+          </mc:Fallback>
+        </mc:AlternateContent>
+      </w:r>
+      <w:r>
+        <w:rPr>
+          <w:rFonts w:cs="Times New Roman"/>
+          <w:noProof/>
+          <w:lang w:val="en-CA" w:eastAsia="en-CA"/>
+        </w:rPr>
+        <mc:AlternateContent>
+          <mc:Choice Requires="wps">
+            <w:drawing>
+              <wp:anchor distT="0" distB="0" distL="114300" distR="114300" simplePos="0" relativeHeight="251661312" behindDoc="0" locked="0" layoutInCell="1" allowOverlap="1" wp14:anchorId="7C31D816" wp14:editId="1F3BB98F">
+                <wp:simplePos x="0" y="0"/>
+                <wp:positionH relativeFrom="column">
+                  <wp:posOffset>95167</wp:posOffset>
+                </wp:positionH>
+                <wp:positionV relativeFrom="paragraph">
+                  <wp:posOffset>3062135</wp:posOffset>
+                </wp:positionV>
+                <wp:extent cx="3053301" cy="381663"/>
+                <wp:effectExtent l="0" t="0" r="0" b="0"/>
+                <wp:wrapNone/>
+                <wp:docPr id="5" name="Text Box 5"/>
+                <wp:cNvGraphicFramePr/>
+                <a:graphic xmlns:a="http://schemas.openxmlformats.org/drawingml/2006/main">
+                  <a:graphicData uri="http://schemas.microsoft.com/office/word/2010/wordprocessingShape">
+                    <wps:wsp>
+                      <wps:cNvSpPr txBox="1"/>
+                      <wps:spPr>
+                        <a:xfrm>
+                          <a:off x="0" y="0"/>
+                          <a:ext cx="3053301" cy="381663"/>
+                        </a:xfrm>
+                        <a:prstGeom prst="rect">
+                          <a:avLst/>
+                        </a:prstGeom>
+                        <a:solidFill>
+                          <a:schemeClr val="lt1"/>
+                        </a:solidFill>
+                        <a:ln w="6350">
+                          <a:noFill/>
+                        </a:ln>
+                      </wps:spPr>
+                      <wps:txbx>
+                        <w:txbxContent>
+                          <w:p>
+                            <w:pPr>
+                              <w:pStyle w:val="Caption"/>
+                              <w:rPr>
+                                <w:rFonts w:cs="Times New Roman"/>
+                              </w:rPr>
+                            </w:pPr>
+                            <w:r>
+                              <w:t xml:space="preserve">Figure </w:t>
+                            </w:r>
+                            <w:fldSimple w:instr=" SEQ Figure \* ARABIC ">
+                              <w:r>
+                                <w:rPr>
+                                  <w:noProof/>
+                                </w:rPr>
+                                <w:t>1</w:t>
+                              </w:r>
+                            </w:fldSimple>
+                            <w:r>
+                              <w:t>: Sequence of tracked ultrasound snapshots shown in virtual anatomic space. Taken from [Ungi2014].</w:t>
+                            </w:r>
+                          </w:p>
+                          <w:p>
+                            <w:pPr>
+                              <w:ind w:left="-180"/>
+                            </w:pPr>
+                          </w:p>
+                        </w:txbxContent>
+                      </wps:txbx>
+                      <wps:bodyPr rot="0" spcFirstLastPara="0" vertOverflow="overflow" horzOverflow="overflow" vert="horz" wrap="square" lIns="91440" tIns="45720" rIns="91440" bIns="45720" numCol="1" spcCol="0" rtlCol="0" fromWordArt="0" anchor="t" anchorCtr="0" forceAA="0" compatLnSpc="1">
+                        <a:prstTxWarp prst="textNoShape">
+                          <a:avLst/>
+                        </a:prstTxWarp>
+                        <a:noAutofit/>
+                      </wps:bodyPr>
+                    </wps:wsp>
+                  </a:graphicData>
+                </a:graphic>
+                <wp14:sizeRelH relativeFrom="margin">
+                  <wp14:pctWidth>0</wp14:pctWidth>
+                </wp14:sizeRelH>
+                <wp14:sizeRelV relativeFrom="margin">
+                  <wp14:pctHeight>0</wp14:pctHeight>
+                </wp14:sizeRelV>
+              </wp:anchor>
+            </w:drawing>
+          </mc:Choice>
+          <mc:Fallback>
+            <w:pict>
+              <v:shape w14:anchorId="7C31D816" id="Text Box 5" o:spid="_x0000_s1030" type="#_x0000_t202" style="position:absolute;left:0;text-align:left;margin-left:7.5pt;margin-top:241.1pt;width:240.4pt;height:30.05pt;z-index:251661312;visibility:visible;mso-wrap-style:square;mso-width-percent:0;mso-height-percent:0;mso-wrap-distance-left:9pt;mso-wrap-distance-top:0;mso-wrap-distance-right:9pt;mso-wrap-distance-bottom:0;mso-position-horizontal:absolute;mso-position-horizontal-relative:text;mso-position-vertical:absolute;mso-position-vertical-relative:text;mso-width-percent:0;mso-height-percent:0;mso-width-relative:margin;mso-height-relative:margin;v-text-anchor:top" o:gfxdata="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" fillcolor="white [3201]" stroked="f" strokeweight=".5pt">
+                <v:textbox>
+                  <w:txbxContent>
+                    <w:p>
+                      <w:pPr>
+                        <w:pStyle w:val="Caption"/>
+                        <w:rPr>
+                          <w:rFonts w:cs="Times New Roman"/>
+                        </w:rPr>
+                      </w:pPr>
+                      <w:r>
+                        <w:t xml:space="preserve">Figure </w:t>
+                      </w:r>
+                      <w:fldSimple w:instr=" SEQ Figure \* ARABIC ">
+                        <w:r>
+                          <w:rPr>
+                            <w:noProof/>
+                          </w:rPr>
+                          <w:t>1</w:t>
+                        </w:r>
+                      </w:fldSimple>
+                      <w:r>
+                        <w:t>: Sequence of tracked ultrasound snapshots shown in virtual anatomic space. Taken from [Ungi2014].</w:t>
+                      </w:r>
+                    </w:p>
+                    <w:p>
+                      <w:pPr>
+                        <w:ind w:left="-180"/>
+                      </w:pPr>
+                    </w:p>
+                  </w:txbxContent>
+                </v:textbox>
+              </v:shape>
+            </w:pict>
+          </mc:Fallback>
+        </mc:AlternateContent>
+      </w:r>
+      <w:r>
+        <w:rPr>
+          <w:rFonts w:cs="Times New Roman"/>
+          <w:noProof/>
+          <w:lang w:val="en-CA" w:eastAsia="en-CA"/>
+        </w:rPr>
+        <mc:AlternateContent>
+          <mc:Choice Requires="wpg">
+            <w:drawing>
+              <wp:anchor distT="0" distB="0" distL="114300" distR="114300" simplePos="0" relativeHeight="251660288" behindDoc="1" locked="0" layoutInCell="1" allowOverlap="1" wp14:anchorId="514A5646" wp14:editId="2BDCA588">
                 <wp:simplePos x="0" y="0"/>
                 <wp:positionH relativeFrom="margin">
                   <wp:posOffset>0</wp:posOffset>
@@ -686,7 +1159,7 @@
                           </pic:cNvPicPr>
                         </pic:nvPicPr>
                         <pic:blipFill rotWithShape="1">
-                          <a:blip r:embed="rId6" cstate="print">
+                          <a:blip r:embed="rId8" cstate="print">
                             <a:extLst>
                               <a:ext uri="{28A0092B-C50C-407E-A947-70E740481C1C}">
                                 <a14:useLocalDpi xmlns:a14="http://schemas.microsoft.com/office/drawing/2010/main" val="0"/>
@@ -766,88 +1239,915 @@
           </mc:Choice>
           <mc:Fallback>
             <w:pict>
-              <v:group w14:anchorId="2D5452E5" id="Group 3" o:spid="_x0000_s1026" style="position:absolute;margin-left:0;margin-top:0;width:259.1pt;height:277.95pt;z-index:-251656192;mso-position-horizontal-relative:margin;mso-height-relative:margin" coordsize="32909,36326" o:gfxdata="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">
-                <v:shapetype id="_x0000_t75" coordsize="21600,21600" o:spt="75" o:preferrelative="t" path="m@4@5l@4@11@9@11@9@5xe" filled="f" stroked="f">
-                  <v:stroke joinstyle="miter"/>
-                  <v:formulas>
-                    <v:f eqn="if lineDrawn pixelLineWidth 0"/>
-                    <v:f eqn="sum @0 1 0"/>
-                    <v:f eqn="sum 0 0 @1"/>
-                    <v:f eqn="prod @2 1 2"/>
-                    <v:f eqn="prod @3 21600 pixelWidth"/>
-                    <v:f eqn="prod @3 21600 pixelHeight"/>
-                    <v:f eqn="sum @0 0 1"/>
-                    <v:f eqn="prod @6 1 2"/>
-                    <v:f eqn="prod @7 21600 pixelWidth"/>
-                    <v:f eqn="sum @8 21600 0"/>
-                    <v:f eqn="prod @7 21600 pixelHeight"/>
-                    <v:f eqn="sum @10 21600 0"/>
-                  </v:formulas>
-                  <v:path o:extrusionok="f" gradientshapeok="t" o:connecttype="rect"/>
-                  <o:lock v:ext="edit" aspectratio="t"/>
-                </v:shapetype>
-                <v:shape id="Picture 1" o:spid="_x0000_s1027" type="#_x0000_t75" style="position:absolute;left:556;top:1192;width:31960;height:29819;visibility:visible;mso-wrap-style:square" o:gfxdata="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">
-                  <v:imagedata r:id="rId7" o:title="" croptop="-1174f" cropbottom="-980f" cropleft="-1421f" cropright="-1121f"/>
+              <v:group w14:anchorId="6C26290B" id="Group 3" o:spid="_x0000_s1026" style="position:absolute;margin-left:0;margin-top:0;width:259.1pt;height:277.95pt;z-index:-251656192;mso-position-horizontal-relative:margin;mso-height-relative:margin" coordsize="32909,36326" o:gfxdata="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">
+                <v:shape id="Picture 1" o:spid="_x0000_s1027" type="#_x0000_t75" style="position:absolute;left:556;top:1192;width:31960;height:29819;visibility:visible;mso-wrap-style:square" o:gfxdata="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">
+                  <v:imagedata r:id="rId9" o:title="" croptop="-1174f" cropbottom="-980f" cropleft="-1421f" cropright="-1121f"/>
                   <v:path arrowok="t"/>
                 </v:shape>
-                <v:rect id="Rectangle 2" o:spid="_x0000_s1028" style="position:absolute;width:32909;height:36326;visibility:visible;mso-wrap-style:square;v-text-anchor:middle" o:gfxdata="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" filled="f" strokecolor="black [3213]" strokeweight="1pt"/>
+                <v:rect id="Rectangle 2" o:spid="_x0000_s1028" style="position:absolute;width:32909;height:36326;visibility:visible;mso-wrap-style:square;v-text-anchor:middle" o:gfxdata="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" filled="f" strokecolor="black [3213]" strokeweight="1pt"/>
                 <w10:wrap type="tight" anchorx="margin"/>
               </v:group>
             </w:pict>
           </mc:Fallback>
         </mc:AlternateContent>
       </w:r>
+      <w:r>
+        <w:rPr>
+          <w:rFonts w:cs="Times New Roman"/>
+        </w:rPr>
+        <w:t xml:space="preserve">Despite these methods’ utility in quantifying the severity of scoliosis, they do not provide clinicians or patients with a comprehensible visualization of the spine. For example, </w:t>
+      </w:r>
+      <w:r>
+        <w:rPr>
+          <w:rFonts w:cs="Times New Roman"/>
+        </w:rPr>
+        <w:fldChar w:fldCharType="begin"/>
+      </w:r>
+      <w:r>
+        <w:rPr>
+          <w:rFonts w:cs="Times New Roman"/>
+        </w:rPr>
+        <w:instrText xml:space="preserve"> REF _Ref464135009 \h </w:instrText>
+      </w:r>
+      <w:r>
+        <w:rPr>
+          <w:rFonts w:cs="Times New Roman"/>
+        </w:rPr>
+      </w:r>
+      <w:r>
+        <w:rPr>
+          <w:rFonts w:cs="Times New Roman"/>
+        </w:rPr>
+        <w:instrText xml:space="preserve"> \* MERGEFORMAT </w:instrText>
+      </w:r>
+      <w:r>
+        <w:rPr>
+          <w:rFonts w:cs="Times New Roman"/>
+        </w:rPr>
+        <w:fldChar w:fldCharType="separate"/>
+      </w:r>
+      <w:r>
+        <w:t xml:space="preserve">Figure </w:t>
+      </w:r>
+      <w:r>
+        <w:rPr>
+          <w:noProof/>
+        </w:rPr>
+        <w:t>1</w:t>
+      </w:r>
+      <w:r>
+        <w:rPr>
+          <w:rFonts w:cs="Times New Roman"/>
+        </w:rPr>
+        <w:fldChar w:fldCharType="end"/>
+      </w:r>
+      <w:r>
+        <w:rPr>
+          <w:rFonts w:cs="Times New Roman"/>
+        </w:rPr>
+        <w:t xml:space="preserve"> </w:t>
+      </w:r>
+      <w:r>
+        <w:rPr>
+          <w:rFonts w:cs="Times New Roman"/>
+        </w:rPr>
+        <w:t>shows the result of placing a sequence of parasagittal, tracked ultrasound images</w:t>
+      </w:r>
+      <w:r>
+        <w:rPr>
+          <w:rFonts w:cs="Times New Roman"/>
+        </w:rPr>
+        <w:t xml:space="preserve"> in</w:t>
+      </w:r>
+      <w:r>
+        <w:rPr>
+          <w:rFonts w:cs="Times New Roman"/>
+        </w:rPr>
+        <w:t xml:space="preserve"> virtual anatomic space. [Ungi2014] showed that the transverse process locations extracted from these images are sufficient for scoliosis quantification, although their method does not provide a </w:t>
+      </w:r>
+      <w:r>
+        <w:rPr>
+          <w:rFonts w:cs="Times New Roman"/>
+        </w:rPr>
+        <w:t xml:space="preserve">readily </w:t>
+      </w:r>
+      <w:r>
+        <w:rPr>
+          <w:rFonts w:cs="Times New Roman"/>
+        </w:rPr>
+        <w:t xml:space="preserve">comprehensible visualization of the spine. </w:t>
+      </w:r>
+      <w:r>
+        <w:rPr>
+          <w:rFonts w:cs="Times New Roman"/>
+        </w:rPr>
+        <w:br/>
+      </w:r>
+      <w:r>
+        <w:rPr>
+          <w:rFonts w:cs="Times New Roman"/>
+        </w:rPr>
+        <w:br/>
+      </w:r>
+      <w:r>
+        <w:rPr>
+          <w:rFonts w:cs="Times New Roman"/>
+        </w:rPr>
+        <w:t xml:space="preserve">The visualization used for </w:t>
+      </w:r>
+      <w:r>
+        <w:rPr>
+          <w:rFonts w:cs="Times New Roman"/>
+        </w:rPr>
+        <w:t xml:space="preserve">landmark identification and subsequent curvature quantification </w:t>
+      </w:r>
+      <w:r>
+        <w:rPr>
+          <w:rFonts w:cs="Times New Roman"/>
+        </w:rPr>
+        <w:t xml:space="preserve">by [Zheng2015] is shown in </w:t>
+      </w:r>
+      <w:r>
+        <w:rPr>
+          <w:rFonts w:cs="Times New Roman"/>
+        </w:rPr>
+        <w:fldChar w:fldCharType="begin"/>
+      </w:r>
+      <w:r>
+        <w:rPr>
+          <w:rFonts w:cs="Times New Roman"/>
+        </w:rPr>
+        <w:instrText xml:space="preserve"> REF _Ref464135452 \h </w:instrText>
+      </w:r>
+      <w:r>
+        <w:rPr>
+          <w:rFonts w:cs="Times New Roman"/>
+        </w:rPr>
+      </w:r>
+      <w:r>
+        <w:rPr>
+          <w:rFonts w:cs="Times New Roman"/>
+        </w:rPr>
+        <w:instrText xml:space="preserve"> \* MERGEFORMAT </w:instrText>
+      </w:r>
+      <w:r>
+        <w:rPr>
+          <w:rFonts w:cs="Times New Roman"/>
+        </w:rPr>
+        <w:fldChar w:fldCharType="separate"/>
+      </w:r>
+      <w:r>
+        <w:t xml:space="preserve">Figure </w:t>
+      </w:r>
+      <w:r>
+        <w:rPr>
+          <w:noProof/>
+        </w:rPr>
+        <w:t>2</w:t>
+      </w:r>
+      <w:r>
+        <w:rPr>
+          <w:rFonts w:cs="Times New Roman"/>
+        </w:rPr>
+        <w:fldChar w:fldCharType="end"/>
+      </w:r>
+      <w:r>
+        <w:rPr>
+          <w:rFonts w:cs="Times New Roman"/>
+        </w:rPr>
+        <w:t>.</w:t>
+      </w:r>
+      <w:r>
+        <w:rPr>
+          <w:rFonts w:cs="Times New Roman"/>
+        </w:rPr>
+        <w:t xml:space="preserve"> As [Zheng2015] showed, this image is sufficient for scoliosis quantification, and to some extent, visualization in the coronal plane. However,</w:t>
+      </w:r>
+      <w:r>
+        <w:rPr>
+          <w:rFonts w:cs="Times New Roman"/>
+        </w:rPr>
+        <w:t xml:space="preserve"> as a single, consolidated, 2D image,</w:t>
+      </w:r>
+      <w:r>
+        <w:rPr>
+          <w:rFonts w:cs="Times New Roman"/>
+        </w:rPr>
+        <w:t xml:space="preserve"> it cannot depict </w:t>
+      </w:r>
+      <w:r>
+        <w:rPr>
+          <w:rFonts w:cs="Times New Roman"/>
+        </w:rPr>
+        <w:t>3D deformation.</w:t>
+      </w:r>
     </w:p>
     <w:p>
       <w:pPr>
-        <w:keepNext/>
-      </w:pPr>
+        <w:spacing w:line="276" w:lineRule="auto"/>
+        <w:rPr>
+          <w:rFonts w:cs="Times New Roman"/>
+        </w:rPr>
+      </w:pPr>
+      <w:r>
+        <w:rPr>
+          <w:rFonts w:cs="Times New Roman"/>
+        </w:rPr>
+        <w:t xml:space="preserve">It </w:t>
+      </w:r>
+      <w:r>
+        <w:rPr>
+          <w:rFonts w:cs="Times New Roman"/>
+        </w:rPr>
+        <w:t>is</w:t>
+      </w:r>
+      <w:r>
+        <w:rPr>
+          <w:rFonts w:cs="Times New Roman"/>
+        </w:rPr>
+        <w:t xml:space="preserve"> because of the lack of</w:t>
+      </w:r>
+      <w:r>
+        <w:rPr>
+          <w:rFonts w:cs="Times New Roman"/>
+        </w:rPr>
+        <w:t xml:space="preserve"> a method using ultrasound</w:t>
+      </w:r>
+      <w:r>
+        <w:rPr>
+          <w:rFonts w:cs="Times New Roman"/>
+        </w:rPr>
+        <w:t xml:space="preserve"> to produce comprehensible visualizations of spinal anatomy, scoliotic or otherwise, that we propose a method to produce such visualizations</w:t>
+      </w:r>
+      <w:r>
+        <w:rPr>
+          <w:rFonts w:cs="Times New Roman"/>
+        </w:rPr>
+        <w:t>. The method uses</w:t>
+      </w:r>
+      <w:r>
+        <w:rPr>
+          <w:rFonts w:cs="Times New Roman"/>
+        </w:rPr>
+        <w:t xml:space="preserve"> the transverse process locations (those used by [Ungi2014] for quantification), and a 3D model of a spine with normal anatomy. </w:t>
+      </w:r>
+      <w:r>
+        <w:rPr>
+          <w:rFonts w:cs="Times New Roman"/>
+        </w:rPr>
+        <w:t>The result is a 3D volume models suitable for visual inspection of the scoliotic spine, to aid the physician in visual assessment of the extent and nature of the scoliosis.</w:t>
+      </w:r>
     </w:p>
     <w:p>
       <w:pPr>
         <w:rPr>
           <w:rFonts w:cs="Times New Roman"/>
+        </w:rPr>
+      </w:pPr>
+    </w:p>
+    <w:p>
+      <w:pPr>
+        <w:rPr>
+          <w:rFonts w:cs="Times New Roman"/>
+        </w:rPr>
+      </w:pPr>
+    </w:p>
+    <w:p>
+      <w:pPr>
+        <w:pStyle w:val="Heading1"/>
+      </w:pPr>
+      <w:r>
+        <w:t>NEW OR BREAKTHROUGH WORK</w:t>
+      </w:r>
+    </w:p>
+    <w:p>
+      <w:pPr>
+        <w:spacing w:line="276" w:lineRule="auto"/>
+      </w:pPr>
+      <w:r>
+        <w:t>We have developed a method to create 3D visualization of the scoliotic spine, based on the locations of transverse processes as skeletal landmarks, by computationally warping</w:t>
+      </w:r>
+      <w:r>
+        <w:rPr>
+          <w:rFonts w:cs="Times New Roman"/>
+        </w:rPr>
+        <w:t xml:space="preserve"> an average healthy spine model to match the landmarks. </w:t>
+      </w:r>
+      <w:r>
+        <w:t>We have shown that the method produces an excellent qualitative visual representation of the spine that is appropriate for inspection of the extent and nature of the curvature. Besides scoliosis evaluation, applications of this method may include automatic structure labelling, or the initial alignment for registration in surgical navigation.</w:t>
+      </w:r>
+    </w:p>
+    <w:p>
+      <w:pPr>
+        <w:rPr>
+          <w:rFonts w:cs="Times New Roman"/>
+        </w:rPr>
+      </w:pPr>
+    </w:p>
+    <w:p>
+      <w:pPr>
+        <w:pStyle w:val="Heading1"/>
+      </w:pPr>
+      <w:r>
+        <w:lastRenderedPageBreak/>
+        <w:t>METHODS</w:t>
+      </w:r>
+    </w:p>
+    <w:p>
+      <w:pPr>
+        <w:spacing w:line="276" w:lineRule="auto"/>
+        <w:rPr>
+          <w:rFonts w:cs="Times New Roman"/>
+        </w:rPr>
+      </w:pPr>
+      <w:r>
+        <w:rPr>
+          <w:rFonts w:cs="Times New Roman"/>
+        </w:rPr>
+        <w:t xml:space="preserve">Landmark-based registration requires two sets of points, one to be registered to the other. In our case, the first set of points consists of the transverse processes from an average healthy spine, while the second set of points are the transverse processes localized in the patient’s ultrasound images. In each point set, the transverse processes align along two nearly parallel curves. </w:t>
+      </w:r>
+      <w:commentRangeStart w:id="2"/>
+      <w:r>
+        <w:rPr>
+          <w:rFonts w:cs="Times New Roman"/>
+        </w:rPr>
+        <w:t>The sparsity and peculiar distribution of the points make it extremely challenging to warp an average spine model to the patient’s skeletal landmarks in an anatomically accurate fashion</w:t>
+      </w:r>
+      <w:commentRangeEnd w:id="2"/>
+      <w:r>
+        <w:rPr>
+          <w:rStyle w:val="CommentReference"/>
+        </w:rPr>
+        <w:commentReference w:id="2"/>
+      </w:r>
+      <w:r>
+        <w:rPr>
+          <w:rFonts w:cs="Times New Roman"/>
+        </w:rPr>
+        <w:t xml:space="preserve">. We propose to remedy this by computationally adding matching anchor points in both point sets, in a manner that preserves the </w:t>
+      </w:r>
+      <w:commentRangeStart w:id="3"/>
+      <w:r>
+        <w:rPr>
+          <w:rFonts w:cs="Times New Roman"/>
+        </w:rPr>
+        <w:t>deformation field</w:t>
+      </w:r>
+      <w:commentRangeEnd w:id="3"/>
+      <w:r>
+        <w:rPr>
+          <w:rStyle w:val="CommentReference"/>
+        </w:rPr>
+        <w:commentReference w:id="3"/>
+      </w:r>
+      <w:r>
+        <w:rPr>
+          <w:rFonts w:cs="Times New Roman"/>
+        </w:rPr>
+        <w:t xml:space="preserve">. The anchor points are added at offsets normal to the curvature of the spines, in the anterior direction. To compute this normal direction consistently, vector cross products of right-left, and superior-inferior vectors are used to compute an anterior-posterior vector. This method defines piece-wise volumes, rather than the original curves. Since each piece of the volume corresponds to one vertebra, the registration algorithm imposes most of the deformation </w:t>
+      </w:r>
+      <w:r>
+        <w:rPr>
+          <w:rFonts w:cs="Times New Roman"/>
+        </w:rPr>
+        <w:br/>
+        <w:t>inter-</w:t>
+      </w:r>
+      <w:proofErr w:type="spellStart"/>
+      <w:r>
+        <w:rPr>
+          <w:rFonts w:cs="Times New Roman"/>
+        </w:rPr>
+        <w:t>vertebrally</w:t>
+      </w:r>
+      <w:proofErr w:type="spellEnd"/>
+      <w:r>
+        <w:rPr>
+          <w:rFonts w:cs="Times New Roman"/>
+        </w:rPr>
+        <w:t xml:space="preserve">, rather than continuously along the curves. We account for the scale in length between the average spine and the patient’s spine by scaling the magnitude of the offset distance by the ratio of the length of the patient’s spine to the length of the average spine. </w:t>
+      </w:r>
+      <w:r>
+        <w:t xml:space="preserve">To add the anchor point anterior to point </w:t>
+      </w:r>
+      <w:proofErr w:type="gramStart"/>
+      <w:r>
+        <w:t>P(</w:t>
+      </w:r>
+      <w:proofErr w:type="spellStart"/>
+      <w:proofErr w:type="gramEnd"/>
+      <w:r>
+        <w:t>i,j</w:t>
+      </w:r>
+      <w:proofErr w:type="spellEnd"/>
+      <w:r>
+        <w:t xml:space="preserve">), where </w:t>
+      </w:r>
+      <w:proofErr w:type="spellStart"/>
+      <w:r>
+        <w:t>i</w:t>
+      </w:r>
+      <w:proofErr w:type="spellEnd"/>
+      <w:r>
+        <w:t xml:space="preserve"> denotes the vertebra (the superior-most being at </w:t>
+      </w:r>
+      <w:proofErr w:type="spellStart"/>
+      <w:r>
+        <w:t>i</w:t>
+      </w:r>
+      <w:proofErr w:type="spellEnd"/>
+      <w:r>
+        <w:t xml:space="preserve"> = 0), and where j denotes right versus left (j = 0 for left, j = 1 for right), the right-left vector was computed as:</w:t>
+      </w:r>
+    </w:p>
+    <w:p>
+      <w:pPr>
+        <w:jc w:val="right"/>
+        <w:rPr>
+          <w:rFonts w:eastAsiaTheme="minorEastAsia"/>
+        </w:rPr>
+      </w:pPr>
+      <m:oMath>
+        <m:d>
+          <m:dPr>
+            <m:begChr m:val="〈"/>
+            <m:endChr m:val="〉"/>
+            <m:ctrlPr>
+              <w:rPr>
+                <w:rFonts w:ascii="Cambria Math" w:hAnsi="Cambria Math"/>
+                <w:i/>
+              </w:rPr>
+            </m:ctrlPr>
+          </m:dPr>
+          <m:e>
+            <m:r>
+              <w:rPr>
+                <w:rFonts w:ascii="Cambria Math" w:hAnsi="Cambria Math"/>
+              </w:rPr>
+              <m:t>RL(i,j)</m:t>
+            </m:r>
+          </m:e>
+        </m:d>
+        <m:r>
+          <w:rPr>
+            <w:rFonts w:ascii="Cambria Math" w:hAnsi="Cambria Math"/>
+          </w:rPr>
+          <m:t>=</m:t>
+        </m:r>
+        <m:d>
+          <m:dPr>
+            <m:begChr m:val="〈"/>
+            <m:endChr m:val="〉"/>
+            <m:ctrlPr>
+              <w:rPr>
+                <w:rFonts w:ascii="Cambria Math" w:eastAsiaTheme="minorEastAsia" w:hAnsi="Cambria Math"/>
+                <w:i/>
+              </w:rPr>
+            </m:ctrlPr>
+          </m:dPr>
+          <m:e>
+            <m:r>
+              <w:rPr>
+                <w:rFonts w:ascii="Cambria Math" w:eastAsiaTheme="minorEastAsia" w:hAnsi="Cambria Math"/>
+              </w:rPr>
+              <m:t>P(i,j)</m:t>
+            </m:r>
+          </m:e>
+        </m:d>
+        <m:r>
+          <w:rPr>
+            <w:rFonts w:ascii="Cambria Math" w:eastAsiaTheme="minorEastAsia" w:hAnsi="Cambria Math"/>
+          </w:rPr>
+          <m:t>-</m:t>
+        </m:r>
+        <m:d>
+          <m:dPr>
+            <m:begChr m:val="〈"/>
+            <m:endChr m:val="〉"/>
+            <m:ctrlPr>
+              <w:rPr>
+                <w:rFonts w:ascii="Cambria Math" w:eastAsiaTheme="minorEastAsia" w:hAnsi="Cambria Math"/>
+                <w:i/>
+              </w:rPr>
+            </m:ctrlPr>
+          </m:dPr>
+          <m:e>
+            <m:r>
+              <w:rPr>
+                <w:rFonts w:ascii="Cambria Math" w:eastAsiaTheme="minorEastAsia" w:hAnsi="Cambria Math"/>
+              </w:rPr>
+              <m:t xml:space="preserve">P(i,j+1 </m:t>
+            </m:r>
+            <m:d>
+              <m:dPr>
+                <m:ctrlPr>
+                  <w:rPr>
+                    <w:rFonts w:ascii="Cambria Math" w:eastAsiaTheme="minorEastAsia" w:hAnsi="Cambria Math"/>
+                    <w:i/>
+                  </w:rPr>
+                </m:ctrlPr>
+              </m:dPr>
+              <m:e>
+                <m:r>
+                  <w:rPr>
+                    <w:rFonts w:ascii="Cambria Math" w:eastAsiaTheme="minorEastAsia" w:hAnsi="Cambria Math"/>
+                  </w:rPr>
+                  <m:t>mod 2</m:t>
+                </m:r>
+              </m:e>
+            </m:d>
+            <m:r>
+              <w:rPr>
+                <w:rFonts w:ascii="Cambria Math" w:eastAsiaTheme="minorEastAsia" w:hAnsi="Cambria Math"/>
+              </w:rPr>
+              <m:t>)</m:t>
+            </m:r>
+          </m:e>
+        </m:d>
+      </m:oMath>
+      <w:r>
+        <w:rPr>
+          <w:rFonts w:eastAsiaTheme="minorEastAsia"/>
+        </w:rPr>
+        <w:tab/>
+      </w:r>
+      <w:r>
+        <w:rPr>
+          <w:rFonts w:eastAsiaTheme="minorEastAsia"/>
+        </w:rPr>
+        <w:tab/>
+      </w:r>
+      <w:r>
+        <w:rPr>
+          <w:rFonts w:eastAsiaTheme="minorEastAsia"/>
+        </w:rPr>
+        <w:tab/>
+        <w:t xml:space="preserve">          (1)</w:t>
+      </w:r>
+    </w:p>
+    <w:p>
+      <w:pPr>
+        <w:rPr>
+          <w:rFonts w:eastAsiaTheme="minorEastAsia"/>
+        </w:rPr>
+      </w:pPr>
+      <w:proofErr w:type="gramStart"/>
+      <w:r>
+        <w:rPr>
+          <w:rFonts w:eastAsiaTheme="minorEastAsia"/>
+        </w:rPr>
+        <w:t>where</w:t>
+      </w:r>
+      <w:proofErr w:type="gramEnd"/>
+      <w:r>
+        <w:rPr>
+          <w:rFonts w:eastAsiaTheme="minorEastAsia"/>
+        </w:rPr>
+        <w:t xml:space="preserve"> angled brackets denote vectors. Superior-inferior vectors are computed as the average of two possible vectors: </w:t>
+      </w:r>
+    </w:p>
+    <w:p>
+      <w:pPr>
+        <w:jc w:val="right"/>
+        <w:rPr>
+          <w:rFonts w:eastAsiaTheme="minorEastAsia"/>
+        </w:rPr>
+      </w:pPr>
+      <m:oMath>
+        <m:d>
+          <m:dPr>
+            <m:begChr m:val="〈"/>
+            <m:endChr m:val="〉"/>
+            <m:ctrlPr>
+              <w:rPr>
+                <w:rFonts w:ascii="Cambria Math" w:eastAsiaTheme="minorEastAsia" w:hAnsi="Cambria Math"/>
+                <w:i/>
+              </w:rPr>
+            </m:ctrlPr>
+          </m:dPr>
+          <m:e>
+            <m:r>
+              <w:rPr>
+                <w:rFonts w:ascii="Cambria Math" w:eastAsiaTheme="minorEastAsia" w:hAnsi="Cambria Math"/>
+              </w:rPr>
+              <m:t>SI</m:t>
+            </m:r>
+            <m:d>
+              <m:dPr>
+                <m:ctrlPr>
+                  <w:rPr>
+                    <w:rFonts w:ascii="Cambria Math" w:eastAsiaTheme="minorEastAsia" w:hAnsi="Cambria Math"/>
+                    <w:i/>
+                  </w:rPr>
+                </m:ctrlPr>
+              </m:dPr>
+              <m:e>
+                <m:r>
+                  <w:rPr>
+                    <w:rFonts w:ascii="Cambria Math" w:eastAsiaTheme="minorEastAsia" w:hAnsi="Cambria Math"/>
+                  </w:rPr>
+                  <m:t>i,j</m:t>
+                </m:r>
+              </m:e>
+            </m:d>
+          </m:e>
+        </m:d>
+        <m:r>
+          <w:rPr>
+            <w:rFonts w:ascii="Cambria Math" w:eastAsiaTheme="minorEastAsia" w:hAnsi="Cambria Math"/>
+          </w:rPr>
+          <m:t>=</m:t>
+        </m:r>
+        <m:d>
+          <m:dPr>
+            <m:begChr m:val="["/>
+            <m:endChr m:val="]"/>
+            <m:ctrlPr>
+              <w:rPr>
+                <w:rFonts w:ascii="Cambria Math" w:eastAsiaTheme="minorEastAsia" w:hAnsi="Cambria Math"/>
+                <w:i/>
+              </w:rPr>
+            </m:ctrlPr>
+          </m:dPr>
+          <m:e>
+            <m:d>
+              <m:dPr>
+                <m:begChr m:val="["/>
+                <m:endChr m:val="]"/>
+                <m:ctrlPr>
+                  <w:rPr>
+                    <w:rFonts w:ascii="Cambria Math" w:eastAsiaTheme="minorEastAsia" w:hAnsi="Cambria Math"/>
+                    <w:i/>
+                  </w:rPr>
+                </m:ctrlPr>
+              </m:dPr>
+              <m:e>
+                <m:d>
+                  <m:dPr>
+                    <m:begChr m:val="〈"/>
+                    <m:endChr m:val="〉"/>
+                    <m:ctrlPr>
+                      <w:rPr>
+                        <w:rFonts w:ascii="Cambria Math" w:eastAsiaTheme="minorEastAsia" w:hAnsi="Cambria Math"/>
+                        <w:i/>
+                      </w:rPr>
+                    </m:ctrlPr>
+                  </m:dPr>
+                  <m:e>
+                    <m:r>
+                      <w:rPr>
+                        <w:rFonts w:ascii="Cambria Math" w:eastAsiaTheme="minorEastAsia" w:hAnsi="Cambria Math"/>
+                      </w:rPr>
+                      <m:t>P</m:t>
+                    </m:r>
+                    <m:d>
+                      <m:dPr>
+                        <m:ctrlPr>
+                          <w:rPr>
+                            <w:rFonts w:ascii="Cambria Math" w:eastAsiaTheme="minorEastAsia" w:hAnsi="Cambria Math"/>
+                            <w:i/>
+                          </w:rPr>
+                        </m:ctrlPr>
+                      </m:dPr>
+                      <m:e>
+                        <m:r>
+                          <w:rPr>
+                            <w:rFonts w:ascii="Cambria Math" w:eastAsiaTheme="minorEastAsia" w:hAnsi="Cambria Math"/>
+                          </w:rPr>
+                          <m:t>i+1,j</m:t>
+                        </m:r>
+                      </m:e>
+                    </m:d>
+                  </m:e>
+                </m:d>
+                <m:r>
+                  <w:rPr>
+                    <w:rFonts w:ascii="Cambria Math" w:eastAsiaTheme="minorEastAsia" w:hAnsi="Cambria Math"/>
+                  </w:rPr>
+                  <m:t>-</m:t>
+                </m:r>
+                <m:d>
+                  <m:dPr>
+                    <m:begChr m:val="〈"/>
+                    <m:endChr m:val="〉"/>
+                    <m:ctrlPr>
+                      <w:rPr>
+                        <w:rFonts w:ascii="Cambria Math" w:eastAsiaTheme="minorEastAsia" w:hAnsi="Cambria Math"/>
+                        <w:i/>
+                      </w:rPr>
+                    </m:ctrlPr>
+                  </m:dPr>
+                  <m:e>
+                    <m:r>
+                      <w:rPr>
+                        <w:rFonts w:ascii="Cambria Math" w:eastAsiaTheme="minorEastAsia" w:hAnsi="Cambria Math"/>
+                      </w:rPr>
+                      <m:t>P</m:t>
+                    </m:r>
+                    <m:d>
+                      <m:dPr>
+                        <m:ctrlPr>
+                          <w:rPr>
+                            <w:rFonts w:ascii="Cambria Math" w:eastAsiaTheme="minorEastAsia" w:hAnsi="Cambria Math"/>
+                            <w:i/>
+                          </w:rPr>
+                        </m:ctrlPr>
+                      </m:dPr>
+                      <m:e>
+                        <m:r>
+                          <w:rPr>
+                            <w:rFonts w:ascii="Cambria Math" w:eastAsiaTheme="minorEastAsia" w:hAnsi="Cambria Math"/>
+                          </w:rPr>
+                          <m:t>i,j</m:t>
+                        </m:r>
+                      </m:e>
+                    </m:d>
+                  </m:e>
+                </m:d>
+              </m:e>
+            </m:d>
+            <m:r>
+              <w:rPr>
+                <w:rFonts w:ascii="Cambria Math" w:eastAsiaTheme="minorEastAsia" w:hAnsi="Cambria Math"/>
+              </w:rPr>
+              <m:t>+</m:t>
+            </m:r>
+            <m:d>
+              <m:dPr>
+                <m:begChr m:val="["/>
+                <m:endChr m:val="]"/>
+                <m:ctrlPr>
+                  <w:rPr>
+                    <w:rFonts w:ascii="Cambria Math" w:eastAsiaTheme="minorEastAsia" w:hAnsi="Cambria Math"/>
+                    <w:i/>
+                  </w:rPr>
+                </m:ctrlPr>
+              </m:dPr>
+              <m:e>
+                <m:d>
+                  <m:dPr>
+                    <m:begChr m:val="〈"/>
+                    <m:endChr m:val="〉"/>
+                    <m:ctrlPr>
+                      <w:rPr>
+                        <w:rFonts w:ascii="Cambria Math" w:eastAsiaTheme="minorEastAsia" w:hAnsi="Cambria Math"/>
+                        <w:i/>
+                      </w:rPr>
+                    </m:ctrlPr>
+                  </m:dPr>
+                  <m:e>
+                    <m:r>
+                      <w:rPr>
+                        <w:rFonts w:ascii="Cambria Math" w:eastAsiaTheme="minorEastAsia" w:hAnsi="Cambria Math"/>
+                      </w:rPr>
+                      <m:t>P</m:t>
+                    </m:r>
+                    <m:d>
+                      <m:dPr>
+                        <m:ctrlPr>
+                          <w:rPr>
+                            <w:rFonts w:ascii="Cambria Math" w:eastAsiaTheme="minorEastAsia" w:hAnsi="Cambria Math"/>
+                            <w:i/>
+                          </w:rPr>
+                        </m:ctrlPr>
+                      </m:dPr>
+                      <m:e>
+                        <m:r>
+                          <w:rPr>
+                            <w:rFonts w:ascii="Cambria Math" w:eastAsiaTheme="minorEastAsia" w:hAnsi="Cambria Math"/>
+                          </w:rPr>
+                          <m:t>i,j</m:t>
+                        </m:r>
+                      </m:e>
+                    </m:d>
+                  </m:e>
+                </m:d>
+                <m:r>
+                  <w:rPr>
+                    <w:rFonts w:ascii="Cambria Math" w:eastAsiaTheme="minorEastAsia" w:hAnsi="Cambria Math"/>
+                  </w:rPr>
+                  <m:t>-</m:t>
+                </m:r>
+                <m:d>
+                  <m:dPr>
+                    <m:begChr m:val="〈"/>
+                    <m:endChr m:val="〉"/>
+                    <m:ctrlPr>
+                      <w:rPr>
+                        <w:rFonts w:ascii="Cambria Math" w:eastAsiaTheme="minorEastAsia" w:hAnsi="Cambria Math"/>
+                        <w:i/>
+                      </w:rPr>
+                    </m:ctrlPr>
+                  </m:dPr>
+                  <m:e>
+                    <m:r>
+                      <w:rPr>
+                        <w:rFonts w:ascii="Cambria Math" w:eastAsiaTheme="minorEastAsia" w:hAnsi="Cambria Math"/>
+                      </w:rPr>
+                      <m:t>P</m:t>
+                    </m:r>
+                    <m:d>
+                      <m:dPr>
+                        <m:ctrlPr>
+                          <w:rPr>
+                            <w:rFonts w:ascii="Cambria Math" w:eastAsiaTheme="minorEastAsia" w:hAnsi="Cambria Math"/>
+                            <w:i/>
+                          </w:rPr>
+                        </m:ctrlPr>
+                      </m:dPr>
+                      <m:e>
+                        <m:r>
+                          <w:rPr>
+                            <w:rFonts w:ascii="Cambria Math" w:eastAsiaTheme="minorEastAsia" w:hAnsi="Cambria Math"/>
+                          </w:rPr>
+                          <m:t>i-1,j</m:t>
+                        </m:r>
+                      </m:e>
+                    </m:d>
+                  </m:e>
+                </m:d>
+              </m:e>
+            </m:d>
+          </m:e>
+        </m:d>
+        <m:r>
+          <w:rPr>
+            <w:rFonts w:ascii="Cambria Math" w:eastAsiaTheme="minorEastAsia" w:hAnsi="Cambria Math"/>
+          </w:rPr>
+          <m:t>÷2</m:t>
+        </m:r>
+      </m:oMath>
+      <w:r>
+        <w:rPr>
+          <w:rFonts w:eastAsiaTheme="minorEastAsia"/>
+        </w:rPr>
+        <w:tab/>
+        <w:t xml:space="preserve">              (2)</w:t>
+      </w:r>
+    </w:p>
+    <w:p>
+      <w:pPr>
+        <w:spacing w:line="276" w:lineRule="auto"/>
+        <w:rPr>
+          <w:rFonts w:eastAsiaTheme="minorEastAsia"/>
+        </w:rPr>
+      </w:pPr>
+      <w:r>
+        <w:rPr>
+          <w:rFonts w:eastAsiaTheme="minorEastAsia"/>
           <w:noProof/>
-        </w:rPr>
-      </w:pPr>
-      <w:r>
-        <w:rPr>
-          <w:rFonts w:cs="Times New Roman"/>
-          <w:noProof/>
+          <w:lang w:val="en-CA" w:eastAsia="en-CA"/>
         </w:rPr>
         <mc:AlternateContent>
           <mc:Choice Requires="wps">
             <w:drawing>
-              <wp:anchor distT="0" distB="0" distL="114300" distR="114300" simplePos="0" relativeHeight="251661312" behindDoc="0" locked="0" layoutInCell="1" allowOverlap="1">
+              <wp:anchor distT="45720" distB="45720" distL="114300" distR="114300" simplePos="0" relativeHeight="251668480" behindDoc="1" locked="0" layoutInCell="1" allowOverlap="1" wp14:anchorId="4EC58895" wp14:editId="0B158D81">
                 <wp:simplePos x="0" y="0"/>
-                <wp:positionH relativeFrom="column">
-                  <wp:posOffset>143207</wp:posOffset>
+                <wp:positionH relativeFrom="margin">
+                  <wp:posOffset>2933700</wp:posOffset>
                 </wp:positionH>
                 <wp:positionV relativeFrom="paragraph">
-                  <wp:posOffset>2601374</wp:posOffset>
+                  <wp:posOffset>326390</wp:posOffset>
                 </wp:positionV>
-                <wp:extent cx="3053301" cy="381663"/>
-                <wp:effectExtent l="0" t="0" r="0" b="0"/>
-                <wp:wrapNone/>
-                <wp:docPr id="5" name="Text Box 5"/>
-                <wp:cNvGraphicFramePr/>
+                <wp:extent cx="2999105" cy="3000375"/>
+                <wp:effectExtent l="0" t="0" r="10795" b="28575"/>
+                <wp:wrapTight wrapText="bothSides">
+                  <wp:wrapPolygon edited="0">
+                    <wp:start x="0" y="0"/>
+                    <wp:lineTo x="0" y="21669"/>
+                    <wp:lineTo x="21541" y="21669"/>
+                    <wp:lineTo x="21541" y="0"/>
+                    <wp:lineTo x="0" y="0"/>
+                  </wp:wrapPolygon>
+                </wp:wrapTight>
+                <wp:docPr id="217" name="Text Box 2"/>
+                <wp:cNvGraphicFramePr>
+                  <a:graphicFrameLocks xmlns:a="http://schemas.openxmlformats.org/drawingml/2006/main"/>
+                </wp:cNvGraphicFramePr>
                 <a:graphic xmlns:a="http://schemas.openxmlformats.org/drawingml/2006/main">
                   <a:graphicData uri="http://schemas.microsoft.com/office/word/2010/wordprocessingShape">
                     <wps:wsp>
-                      <wps:cNvSpPr txBox="1"/>
-                      <wps:spPr>
+                      <wps:cNvSpPr txBox="1">
+                        <a:spLocks noChangeArrowheads="1"/>
+                      </wps:cNvSpPr>
+                      <wps:spPr bwMode="auto">
                         <a:xfrm>
                           <a:off x="0" y="0"/>
-                          <a:ext cx="3053301" cy="381663"/>
+                          <a:ext cx="2999105" cy="3000375"/>
                         </a:xfrm>
                         <a:prstGeom prst="rect">
                           <a:avLst/>
                         </a:prstGeom>
                         <a:solidFill>
-                          <a:schemeClr val="lt1"/>
+                          <a:srgbClr val="FFFFFF"/>
                         </a:solidFill>
-                        <a:ln w="6350">
-                          <a:noFill/>
+                        <a:ln w="9525">
+                          <a:solidFill>
+                            <a:srgbClr val="000000"/>
+                          </a:solidFill>
+                          <a:miter lim="800000"/>
+                          <a:headEnd/>
+                          <a:tailEnd/>
                         </a:ln>
                       </wps:spPr>
                       <wps:txbx>
@@ -855,9 +2155,68 @@
                           <w:p>
                             <w:pPr>
                               <w:pStyle w:val="Caption"/>
+                              <w:spacing w:after="0"/>
+                            </w:pPr>
+                            <w:bookmarkStart w:id="4" w:name="_Ref456259360"/>
+                            <w:r>
                               <w:rPr>
-                                <w:rFonts w:cs="Times New Roman"/>
+                                <w:noProof/>
+                                <w:lang w:val="en-CA" w:eastAsia="en-CA"/>
                               </w:rPr>
+                              <w:drawing>
+                                <wp:inline distT="0" distB="0" distL="0" distR="0" wp14:anchorId="39CDE55D" wp14:editId="2AE4FCA6">
+                                  <wp:extent cx="2807335" cy="1967044"/>
+                                  <wp:effectExtent l="0" t="0" r="0" b="0"/>
+                                  <wp:docPr id="2" name="Picture 2"/>
+                                  <wp:cNvGraphicFramePr>
+                                    <a:graphicFrameLocks xmlns:a="http://schemas.openxmlformats.org/drawingml/2006/main" noChangeAspect="1"/>
+                                  </wp:cNvGraphicFramePr>
+                                  <a:graphic xmlns:a="http://schemas.openxmlformats.org/drawingml/2006/main">
+                                    <a:graphicData uri="http://schemas.openxmlformats.org/drawingml/2006/picture">
+                                      <pic:pic xmlns:pic="http://schemas.openxmlformats.org/drawingml/2006/picture">
+                                        <pic:nvPicPr>
+                                          <pic:cNvPr id="0" name="Picture 1"/>
+                                          <pic:cNvPicPr>
+                                            <a:picLocks noChangeAspect="1" noChangeArrowheads="1"/>
+                                          </pic:cNvPicPr>
+                                        </pic:nvPicPr>
+                                        <pic:blipFill>
+                                          <a:blip r:embed="rId12">
+                                            <a:extLst>
+                                              <a:ext uri="{28A0092B-C50C-407E-A947-70E740481C1C}">
+                                                <a14:useLocalDpi xmlns:a14="http://schemas.microsoft.com/office/drawing/2010/main" val="0"/>
+                                              </a:ext>
+                                            </a:extLst>
+                                          </a:blip>
+                                          <a:srcRect/>
+                                          <a:stretch>
+                                            <a:fillRect/>
+                                          </a:stretch>
+                                        </pic:blipFill>
+                                        <pic:spPr bwMode="auto">
+                                          <a:xfrm>
+                                            <a:off x="0" y="0"/>
+                                            <a:ext cx="2807335" cy="1967044"/>
+                                          </a:xfrm>
+                                          <a:prstGeom prst="rect">
+                                            <a:avLst/>
+                                          </a:prstGeom>
+                                          <a:noFill/>
+                                          <a:ln>
+                                            <a:noFill/>
+                                          </a:ln>
+                                        </pic:spPr>
+                                      </pic:pic>
+                                    </a:graphicData>
+                                  </a:graphic>
+                                </wp:inline>
+                              </w:drawing>
+                            </w:r>
+                          </w:p>
+                          <w:p>
+                            <w:pPr>
+                              <w:pStyle w:val="Caption"/>
+                              <w:spacing w:after="0"/>
                             </w:pPr>
                             <w:r>
                               <w:t xml:space="preserve">Figure </w:t>
@@ -875,29 +2234,37 @@
                               <w:rPr>
                                 <w:noProof/>
                               </w:rPr>
-                              <w:t>1</w:t>
+                              <w:t>3</w:t>
                             </w:r>
                             <w:r>
+                              <w:rPr>
+                                <w:noProof/>
+                              </w:rPr>
                               <w:fldChar w:fldCharType="end"/>
                             </w:r>
+                            <w:bookmarkEnd w:id="4"/>
                             <w:r>
-                              <w:t xml:space="preserve">: </w:t>
+                              <w:rPr>
+                                <w:noProof/>
+                              </w:rPr>
+                              <w:t>: A piece of the average spine model with transverse process points, anchor points, and illustrations of the vectors used to locate one anchor point. The superior-inferior vector is the result of an average and therefore does not point to P(9,0). Vectors are added for illustration and therefore are not necessarily exact.</w:t>
                             </w:r>
                             <w:r>
-                              <w:t>Sequence of tracked ultrasound snapshots shown in virtual anatomic space. Taken from [Ungi2014].</w:t>
+                              <w:rPr>
+                                <w:noProof/>
+                              </w:rPr>
+                              <w:t xml:space="preserve"> </w:t>
                             </w:r>
-                          </w:p>
-                          <w:p>
-                            <w:pPr>
-                              <w:ind w:left="-180"/>
-                            </w:pPr>
+                            <w:r>
+                              <w:rPr>
+                                <w:noProof/>
+                              </w:rPr>
+                              <w:t>Right-sided anchor points are occluded by the model.</w:t>
+                            </w:r>
                           </w:p>
                         </w:txbxContent>
                       </wps:txbx>
-                      <wps:bodyPr rot="0" spcFirstLastPara="0" vertOverflow="overflow" horzOverflow="overflow" vert="horz" wrap="square" lIns="91440" tIns="45720" rIns="91440" bIns="45720" numCol="1" spcCol="0" rtlCol="0" fromWordArt="0" anchor="t" anchorCtr="0" forceAA="0" compatLnSpc="1">
-                        <a:prstTxWarp prst="textNoShape">
-                          <a:avLst/>
-                        </a:prstTxWarp>
+                      <wps:bodyPr rot="0" vert="horz" wrap="square" lIns="91440" tIns="45720" rIns="91440" bIns="45720" anchor="t" anchorCtr="0">
                         <a:noAutofit/>
                       </wps:bodyPr>
                     </wps:wsp>
@@ -914,19 +2281,74 @@
           </mc:Choice>
           <mc:Fallback>
             <w:pict>
-              <v:shapetype id="_x0000_t202" coordsize="21600,21600" o:spt="202" path="m,l,21600r21600,l21600,xe">
-                <v:stroke joinstyle="miter"/>
-                <v:path gradientshapeok="t" o:connecttype="rect"/>
-              </v:shapetype>
-              <v:shape id="Text Box 5" o:spid="_x0000_s1026" type="#_x0000_t202" style="position:absolute;left:0;text-align:left;margin-left:11.3pt;margin-top:204.85pt;width:240.4pt;height:30.05pt;z-index:251661312;visibility:visible;mso-wrap-style:square;mso-width-percent:0;mso-height-percent:0;mso-wrap-distance-left:9pt;mso-wrap-distance-top:0;mso-wrap-distance-right:9pt;mso-wrap-distance-bottom:0;mso-position-horizontal:absolute;mso-position-horizontal-relative:text;mso-position-vertical:absolute;mso-position-vertical-relative:text;mso-width-percent:0;mso-height-percent:0;mso-width-relative:margin;mso-height-relative:margin;v-text-anchor:top" o:gfxdata="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" fillcolor="white [3201]" stroked="f" strokeweight=".5pt">
+              <v:shape w14:anchorId="4EC58895" id="Text Box 2" o:spid="_x0000_s1031" type="#_x0000_t202" style="position:absolute;left:0;text-align:left;margin-left:231pt;margin-top:25.7pt;width:236.15pt;height:236.25pt;z-index:-251648000;visibility:visible;mso-wrap-style:square;mso-width-percent:0;mso-height-percent:0;mso-wrap-distance-left:9pt;mso-wrap-distance-top:3.6pt;mso-wrap-distance-right:9pt;mso-wrap-distance-bottom:3.6pt;mso-position-horizontal:absolute;mso-position-horizontal-relative:margin;mso-position-vertical:absolute;mso-position-vertical-relative:text;mso-width-percent:0;mso-height-percent:0;mso-width-relative:margin;mso-height-relative:margin;v-text-anchor:top" o:gfxdata="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">
                 <v:textbox>
                   <w:txbxContent>
                     <w:p>
                       <w:pPr>
                         <w:pStyle w:val="Caption"/>
+                        <w:spacing w:after="0"/>
+                      </w:pPr>
+                      <w:bookmarkStart w:id="5" w:name="_Ref456259360"/>
+                      <w:r>
                         <w:rPr>
-                          <w:rFonts w:cs="Times New Roman"/>
+                          <w:noProof/>
+                          <w:lang w:val="en-CA" w:eastAsia="en-CA"/>
                         </w:rPr>
+                        <w:drawing>
+                          <wp:inline distT="0" distB="0" distL="0" distR="0" wp14:anchorId="39CDE55D" wp14:editId="2AE4FCA6">
+                            <wp:extent cx="2807335" cy="1967044"/>
+                            <wp:effectExtent l="0" t="0" r="0" b="0"/>
+                            <wp:docPr id="2" name="Picture 2"/>
+                            <wp:cNvGraphicFramePr>
+                              <a:graphicFrameLocks xmlns:a="http://schemas.openxmlformats.org/drawingml/2006/main" noChangeAspect="1"/>
+                            </wp:cNvGraphicFramePr>
+                            <a:graphic xmlns:a="http://schemas.openxmlformats.org/drawingml/2006/main">
+                              <a:graphicData uri="http://schemas.openxmlformats.org/drawingml/2006/picture">
+                                <pic:pic xmlns:pic="http://schemas.openxmlformats.org/drawingml/2006/picture">
+                                  <pic:nvPicPr>
+                                    <pic:cNvPr id="0" name="Picture 1"/>
+                                    <pic:cNvPicPr>
+                                      <a:picLocks noChangeAspect="1" noChangeArrowheads="1"/>
+                                    </pic:cNvPicPr>
+                                  </pic:nvPicPr>
+                                  <pic:blipFill>
+                                    <a:blip r:embed="rId12">
+                                      <a:extLst>
+                                        <a:ext uri="{28A0092B-C50C-407E-A947-70E740481C1C}">
+                                          <a14:useLocalDpi xmlns:a14="http://schemas.microsoft.com/office/drawing/2010/main" val="0"/>
+                                        </a:ext>
+                                      </a:extLst>
+                                    </a:blip>
+                                    <a:srcRect/>
+                                    <a:stretch>
+                                      <a:fillRect/>
+                                    </a:stretch>
+                                  </pic:blipFill>
+                                  <pic:spPr bwMode="auto">
+                                    <a:xfrm>
+                                      <a:off x="0" y="0"/>
+                                      <a:ext cx="2807335" cy="1967044"/>
+                                    </a:xfrm>
+                                    <a:prstGeom prst="rect">
+                                      <a:avLst/>
+                                    </a:prstGeom>
+                                    <a:noFill/>
+                                    <a:ln>
+                                      <a:noFill/>
+                                    </a:ln>
+                                  </pic:spPr>
+                                </pic:pic>
+                              </a:graphicData>
+                            </a:graphic>
+                          </wp:inline>
+                        </w:drawing>
+                      </w:r>
+                    </w:p>
+                    <w:p>
+                      <w:pPr>
+                        <w:pStyle w:val="Caption"/>
+                        <w:spacing w:after="0"/>
                       </w:pPr>
                       <w:r>
                         <w:t xml:space="preserve">Figure </w:t>
@@ -944,25 +2366,37 @@
                         <w:rPr>
                           <w:noProof/>
                         </w:rPr>
-                        <w:t>1</w:t>
+                        <w:t>3</w:t>
                       </w:r>
                       <w:r>
+                        <w:rPr>
+                          <w:noProof/>
+                        </w:rPr>
                         <w:fldChar w:fldCharType="end"/>
                       </w:r>
+                      <w:bookmarkEnd w:id="5"/>
                       <w:r>
-                        <w:t xml:space="preserve">: </w:t>
+                        <w:rPr>
+                          <w:noProof/>
+                        </w:rPr>
+                        <w:t>: A piece of the average spine model with transverse process points, anchor points, and illustrations of the vectors used to locate one anchor point. The superior-inferior vector is the result of an average and therefore does not point to P(9,0). Vectors are added for illustration and therefore are not necessarily exact.</w:t>
                       </w:r>
                       <w:r>
-                        <w:t>Sequence of tracked ultrasound snapshots shown in virtual anatomic space. Taken from [Ungi2014].</w:t>
+                        <w:rPr>
+                          <w:noProof/>
+                        </w:rPr>
+                        <w:t xml:space="preserve"> </w:t>
                       </w:r>
-                    </w:p>
-                    <w:p>
-                      <w:pPr>
-                        <w:ind w:left="-180"/>
-                      </w:pPr>
+                      <w:r>
+                        <w:rPr>
+                          <w:noProof/>
+                        </w:rPr>
+                        <w:t>Right-sided anchor points are occluded by the model.</w:t>
+                      </w:r>
                     </w:p>
                   </w:txbxContent>
                 </v:textbox>
+                <w10:wrap type="tight" anchorx="margin"/>
               </v:shape>
             </w:pict>
           </mc:Fallback>
@@ -970,458 +2404,704 @@
       </w:r>
       <w:r>
         <w:rPr>
-          <w:rFonts w:cs="Times New Roman"/>
-        </w:rPr>
-        <w:t xml:space="preserve">Despite these methods’ utility in quantifying the severity of scoliosis, they do not provide clinicians or patients with a comprehensible visualization of the spine. For example, </w:t>
-      </w:r>
-      <w:r>
-        <w:rPr>
-          <w:rFonts w:cs="Times New Roman"/>
-        </w:rPr>
-        <w:fldChar w:fldCharType="begin"/>
-      </w:r>
-      <w:r>
-        <w:rPr>
-          <w:rFonts w:cs="Times New Roman"/>
-        </w:rPr>
-        <w:instrText xml:space="preserve"> REF _Ref464135009 \h </w:instrText>
-      </w:r>
-      <w:r>
-        <w:rPr>
-          <w:rFonts w:cs="Times New Roman"/>
-        </w:rPr>
-      </w:r>
-      <w:r>
-        <w:rPr>
-          <w:rFonts w:cs="Times New Roman"/>
-        </w:rPr>
-        <w:fldChar w:fldCharType="separate"/>
-      </w:r>
-      <w:r>
-        <w:t xml:space="preserve">Figure </w:t>
-      </w:r>
-      <w:r>
-        <w:rPr>
-          <w:noProof/>
-        </w:rPr>
-        <w:t>1</w:t>
-      </w:r>
-      <w:r>
-        <w:rPr>
-          <w:rFonts w:cs="Times New Roman"/>
-        </w:rPr>
-        <w:fldChar w:fldCharType="end"/>
-      </w:r>
-      <w:r>
-        <w:rPr>
-          <w:rFonts w:cs="Times New Roman"/>
-        </w:rPr>
-        <w:t>[Ungi2014] shows the result of placing a sequence of parasagittal, tracked ultrasound images</w:t>
-      </w:r>
-      <w:r>
-        <w:rPr>
-          <w:rFonts w:cs="Times New Roman"/>
-        </w:rPr>
-        <w:t xml:space="preserve"> in</w:t>
-      </w:r>
-      <w:r>
-        <w:rPr>
-          <w:rFonts w:cs="Times New Roman"/>
-        </w:rPr>
-        <w:t xml:space="preserve"> virtual anatomic space. [Ungi2014] showed that the transverse process locations extracted from these images are sufficient for scoliosis quantification, although their method does not provide a comprehensible visualization of the spine. The visualization used for quantification by [Zheng2015] is shown in </w:t>
-      </w:r>
-      <w:r>
-        <w:rPr>
-          <w:rFonts w:cs="Times New Roman"/>
-        </w:rPr>
-        <w:fldChar w:fldCharType="begin"/>
-      </w:r>
-      <w:r>
-        <w:rPr>
-          <w:rFonts w:cs="Times New Roman"/>
-        </w:rPr>
-        <w:instrText xml:space="preserve"> REF _Ref464135452 \h </w:instrText>
-      </w:r>
-      <w:r>
-        <w:rPr>
-          <w:rFonts w:cs="Times New Roman"/>
-        </w:rPr>
-      </w:r>
-      <w:r>
-        <w:rPr>
-          <w:rFonts w:cs="Times New Roman"/>
-        </w:rPr>
-        <w:fldChar w:fldCharType="separate"/>
-      </w:r>
-      <w:r>
-        <w:t xml:space="preserve">Figure </w:t>
-      </w:r>
-      <w:r>
-        <w:rPr>
-          <w:noProof/>
-        </w:rPr>
-        <w:t>2</w:t>
-      </w:r>
-      <w:r>
-        <w:rPr>
-          <w:rFonts w:cs="Times New Roman"/>
-        </w:rPr>
-        <w:fldChar w:fldCharType="end"/>
-      </w:r>
-      <w:r>
-        <w:rPr>
-          <w:rFonts w:cs="Times New Roman"/>
-        </w:rPr>
-        <w:t>.</w:t>
-      </w:r>
-      <w:r>
-        <w:rPr>
-          <w:rFonts w:cs="Times New Roman"/>
-        </w:rPr>
-        <w:t xml:space="preserve"> As [Zheng2015] showed, this image is sufficient for scoliosis quantification, and to some extent, visualization in the coronal plane. However, it cannot depict the combined modes of deformation which typically accompany scoliosis su</w:t>
-      </w:r>
-      <w:r>
-        <w:rPr>
-          <w:rFonts w:cs="Times New Roman"/>
-        </w:rPr>
-        <w:t xml:space="preserve">ch as kyphosis and lordosis, or </w:t>
-      </w:r>
-      <w:r>
-        <w:rPr>
-          <w:rFonts w:cs="Times New Roman"/>
-        </w:rPr>
-        <w:t>vertebral twist.</w:t>
-      </w:r>
-      <w:r>
-        <w:rPr>
-          <w:rFonts w:cs="Times New Roman"/>
-          <w:noProof/>
-        </w:rPr>
-        <w:t xml:space="preserve"> </w:t>
+          <w:rFonts w:eastAsiaTheme="minorEastAsia"/>
+        </w:rPr>
+        <w:t>At the superior and inferior extremities of the spine, where only one vertebra existed below or above the one to which an anchor point is being added, only the existing vector is used in equation (2). Finally, to determine the location of the anchor point, the anterior-posterior vector is computed as the cross product of the vectors from equations (1) and (2), normalized by dividing it by its length, and scaled by a vertebral scaling factor times the ratio of the length of the patient’s spine to that of the average spine:</w:t>
       </w:r>
     </w:p>
     <w:p>
       <w:pPr>
         <w:rPr>
-          <w:rFonts w:cs="Times New Roman"/>
-        </w:rPr>
-      </w:pPr>
-      <w:r>
-        <w:rPr>
-          <w:rFonts w:cs="Times New Roman"/>
-          <w:noProof/>
-        </w:rPr>
-        <mc:AlternateContent>
-          <mc:Choice Requires="wpg">
-            <w:drawing>
-              <wp:anchor distT="0" distB="0" distL="114300" distR="114300" simplePos="0" relativeHeight="251666432" behindDoc="0" locked="0" layoutInCell="1" allowOverlap="1" wp14:anchorId="19794195" wp14:editId="5BD5B9BC">
-                <wp:simplePos x="0" y="0"/>
-                <wp:positionH relativeFrom="column">
-                  <wp:posOffset>3633801</wp:posOffset>
-                </wp:positionH>
-                <wp:positionV relativeFrom="paragraph">
-                  <wp:posOffset>62230</wp:posOffset>
-                </wp:positionV>
-                <wp:extent cx="2162175" cy="4438015"/>
-                <wp:effectExtent l="0" t="0" r="9525" b="19685"/>
-                <wp:wrapThrough wrapText="bothSides">
-                  <wp:wrapPolygon edited="0">
-                    <wp:start x="190" y="0"/>
-                    <wp:lineTo x="0" y="18636"/>
-                    <wp:lineTo x="0" y="20954"/>
-                    <wp:lineTo x="190" y="21603"/>
-                    <wp:lineTo x="21505" y="21603"/>
-                    <wp:lineTo x="21505" y="0"/>
-                    <wp:lineTo x="190" y="0"/>
-                  </wp:wrapPolygon>
-                </wp:wrapThrough>
-                <wp:docPr id="10" name="Group 10"/>
-                <wp:cNvGraphicFramePr/>
-                <a:graphic xmlns:a="http://schemas.openxmlformats.org/drawingml/2006/main">
-                  <a:graphicData uri="http://schemas.microsoft.com/office/word/2010/wordprocessingGroup">
-                    <wpg:wgp>
-                      <wpg:cNvGrpSpPr/>
-                      <wpg:grpSpPr>
-                        <a:xfrm>
-                          <a:off x="0" y="0"/>
-                          <a:ext cx="2162175" cy="4438015"/>
-                          <a:chOff x="0" y="0"/>
-                          <a:chExt cx="2162755" cy="4603806"/>
-                        </a:xfrm>
-                      </wpg:grpSpPr>
-                      <wps:wsp>
-                        <wps:cNvPr id="7" name="Text Box 7"/>
-                        <wps:cNvSpPr txBox="1"/>
-                        <wps:spPr>
-                          <a:xfrm>
-                            <a:off x="0" y="3967701"/>
-                            <a:ext cx="2162755" cy="500932"/>
-                          </a:xfrm>
-                          <a:prstGeom prst="rect">
-                            <a:avLst/>
-                          </a:prstGeom>
-                          <a:solidFill>
-                            <a:schemeClr val="lt1"/>
-                          </a:solidFill>
-                          <a:ln w="6350">
-                            <a:noFill/>
-                          </a:ln>
-                        </wps:spPr>
-                        <wps:txbx>
-                          <w:txbxContent>
-                            <w:p>
-                              <w:pPr>
-                                <w:pStyle w:val="Caption"/>
-                                <w:rPr>
-                                  <w:rFonts w:cs="Times New Roman"/>
-                                </w:rPr>
-                              </w:pPr>
-                              <w:bookmarkStart w:id="0" w:name="_Ref464135452"/>
-                              <w:r>
-                                <w:t xml:space="preserve">Figure </w:t>
-                              </w:r>
-                              <w:r>
-                                <w:fldChar w:fldCharType="begin"/>
-                              </w:r>
-                              <w:r>
-                                <w:instrText xml:space="preserve"> SEQ Figure \* ARABIC </w:instrText>
-                              </w:r>
-                              <w:r>
-                                <w:fldChar w:fldCharType="separate"/>
-                              </w:r>
-                              <w:r>
-                                <w:rPr>
-                                  <w:noProof/>
-                                </w:rPr>
-                                <w:t>2</w:t>
-                              </w:r>
-                              <w:r>
-                                <w:fldChar w:fldCharType="end"/>
-                              </w:r>
-                              <w:bookmarkEnd w:id="0"/>
-                              <w:r>
-                                <w:t>: Posterior view of spine reconstructed from tracked ultrasound image sequence</w:t>
-                              </w:r>
-                              <w:r>
-                                <w:rPr>
-                                  <w:noProof/>
-                                </w:rPr>
-                                <w:t xml:space="preserve"> taken from [Zheng2015].</w:t>
-                              </w:r>
-                            </w:p>
-                            <w:p/>
-                          </w:txbxContent>
-                        </wps:txbx>
-                        <wps:bodyPr rot="0" spcFirstLastPara="0" vertOverflow="overflow" horzOverflow="overflow" vert="horz" wrap="square" lIns="91440" tIns="45720" rIns="91440" bIns="45720" numCol="1" spcCol="0" rtlCol="0" fromWordArt="0" anchor="t" anchorCtr="0" forceAA="0" compatLnSpc="1">
-                          <a:prstTxWarp prst="textNoShape">
-                            <a:avLst/>
-                          </a:prstTxWarp>
-                          <a:noAutofit/>
-                        </wps:bodyPr>
-                      </wps:wsp>
-                      <pic:pic xmlns:pic="http://schemas.openxmlformats.org/drawingml/2006/picture">
-                        <pic:nvPicPr>
-                          <pic:cNvPr id="8" name="Picture 8"/>
-                          <pic:cNvPicPr>
-                            <a:picLocks noChangeAspect="1"/>
-                          </pic:cNvPicPr>
-                        </pic:nvPicPr>
-                        <pic:blipFill>
-                          <a:blip r:embed="rId8" cstate="print">
-                            <a:extLst>
-                              <a:ext uri="{28A0092B-C50C-407E-A947-70E740481C1C}">
-                                <a14:useLocalDpi xmlns:a14="http://schemas.microsoft.com/office/drawing/2010/main" val="0"/>
-                              </a:ext>
-                            </a:extLst>
-                          </a:blip>
-                          <a:stretch>
-                            <a:fillRect/>
-                          </a:stretch>
-                        </pic:blipFill>
-                        <pic:spPr>
-                          <a:xfrm>
-                            <a:off x="206734" y="103367"/>
-                            <a:ext cx="1767840" cy="3863975"/>
-                          </a:xfrm>
-                          <a:prstGeom prst="rect">
-                            <a:avLst/>
-                          </a:prstGeom>
-                        </pic:spPr>
-                      </pic:pic>
-                      <wps:wsp>
-                        <wps:cNvPr id="9" name="Rectangle 9"/>
-                        <wps:cNvSpPr/>
-                        <wps:spPr>
-                          <a:xfrm>
-                            <a:off x="55659" y="0"/>
-                            <a:ext cx="2091193" cy="4603806"/>
-                          </a:xfrm>
-                          <a:prstGeom prst="rect">
-                            <a:avLst/>
-                          </a:prstGeom>
-                          <a:noFill/>
-                          <a:ln>
-                            <a:solidFill>
-                              <a:schemeClr val="tx1"/>
-                            </a:solidFill>
-                          </a:ln>
-                        </wps:spPr>
-                        <wps:style>
-                          <a:lnRef idx="2">
-                            <a:schemeClr val="accent1">
-                              <a:shade val="50000"/>
-                            </a:schemeClr>
-                          </a:lnRef>
-                          <a:fillRef idx="1">
-                            <a:schemeClr val="accent1"/>
-                          </a:fillRef>
-                          <a:effectRef idx="0">
-                            <a:schemeClr val="accent1"/>
-                          </a:effectRef>
-                          <a:fontRef idx="minor">
-                            <a:schemeClr val="lt1"/>
-                          </a:fontRef>
-                        </wps:style>
-                        <wps:bodyPr rot="0" spcFirstLastPara="0" vertOverflow="overflow" horzOverflow="overflow" vert="horz" wrap="square" lIns="91440" tIns="45720" rIns="91440" bIns="45720" numCol="1" spcCol="0" rtlCol="0" fromWordArt="0" anchor="ctr" anchorCtr="0" forceAA="0" compatLnSpc="1">
-                          <a:prstTxWarp prst="textNoShape">
-                            <a:avLst/>
-                          </a:prstTxWarp>
-                          <a:noAutofit/>
-                        </wps:bodyPr>
-                      </wps:wsp>
-                    </wpg:wgp>
-                  </a:graphicData>
-                </a:graphic>
-                <wp14:sizeRelV relativeFrom="margin">
-                  <wp14:pctHeight>0</wp14:pctHeight>
-                </wp14:sizeRelV>
-              </wp:anchor>
-            </w:drawing>
-          </mc:Choice>
-          <mc:Fallback>
-            <w:pict>
-              <v:group w14:anchorId="19794195" id="Group 10" o:spid="_x0000_s1027" style="position:absolute;left:0;text-align:left;margin-left:286.15pt;margin-top:4.9pt;width:170.25pt;height:349.45pt;z-index:251666432;mso-height-relative:margin" coordsize="21627,46038" o:gfxdata="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